<commit_message>
Minor fix in docs
</commit_message>
<xml_diff>
--- a/_docs/AS600-mini-FirstExperiment.docx
+++ b/_docs/AS600-mini-FirstExperiment.docx
@@ -7181,7 +7181,6 @@
           <w:rFonts w:cs="B Nazanin"/>
           <w:b/>
           <w:bCs/>
-          <w:rtl/>
           <w:lang w:bidi="fa-IR"/>
         </w:rPr>
       </w:pPr>
@@ -7193,7 +7192,16 @@
           <w:rtl/>
           <w:lang w:bidi="fa-IR"/>
         </w:rPr>
-        <w:t>حل مشکل فارسی سازی</w:t>
+        <w:t xml:space="preserve">ماژول </w:t>
+      </w:r>
+      <w:r>
+        <w:rPr>
+          <w:rFonts w:cs="B Nazanin"/>
+          <w:b/>
+          <w:bCs/>
+          <w:lang w:bidi="fa-IR"/>
+        </w:rPr>
+        <w:t>Modem</w:t>
       </w:r>
     </w:p>
     <w:p>
@@ -7202,302 +7210,44 @@
         <w:spacing w:after="0"/>
         <w:jc w:val="both"/>
         <w:rPr>
-          <w:rFonts w:cs="B Nazanin"/>
-          <w:rtl/>
-          <w:lang w:bidi="fa-IR"/>
-        </w:rPr>
-      </w:pPr>
-      <w:r>
-        <w:rPr>
-          <w:rFonts w:cs="B Nazanin" w:hint="cs"/>
-          <w:rtl/>
-          <w:lang w:bidi="fa-IR"/>
-        </w:rPr>
-        <w:t>جهت رفع این مشکل با سازنده دستگاه تماس حاصل نمودیم.</w:t>
-      </w:r>
-      <w:r>
-        <w:rPr>
-          <w:rFonts w:cs="B Nazanin" w:hint="cs"/>
-          <w:rtl/>
-          <w:lang w:bidi="fa-IR"/>
-        </w:rPr>
-        <w:t xml:space="preserve"> با توجه به عدم ارائه راه حل مناسبی توسط سازنده، خودمان دست به کار شده و ابزاری جهت تبدیل فونت های </w:t>
-      </w:r>
-      <w:r>
-        <w:rPr>
-          <w:rFonts w:cs="B Nazanin"/>
-          <w:lang w:bidi="fa-IR"/>
-        </w:rPr>
-        <w:t>Mono-spaced TrueType</w:t>
-      </w:r>
-      <w:r>
-        <w:rPr>
-          <w:rFonts w:cs="B Nazanin" w:hint="cs"/>
-          <w:rtl/>
-          <w:lang w:bidi="fa-IR"/>
-        </w:rPr>
-        <w:t xml:space="preserve"> به </w:t>
-      </w:r>
-      <w:r>
-        <w:rPr>
-          <w:rFonts w:cs="B Nazanin"/>
-          <w:lang w:bidi="fa-IR"/>
-        </w:rPr>
-        <w:t>C-Bitmap</w:t>
-      </w:r>
-      <w:r>
-        <w:rPr>
-          <w:rFonts w:cs="B Nazanin" w:hint="cs"/>
-          <w:rtl/>
-          <w:lang w:bidi="fa-IR"/>
-        </w:rPr>
-        <w:t xml:space="preserve"> طراحی نمودیم</w:t>
-      </w:r>
-      <w:r>
-        <w:rPr>
-          <w:rFonts w:cs="B Nazanin"/>
-          <w:lang w:bidi="fa-IR"/>
-        </w:rPr>
-        <w:t xml:space="preserve"> </w:t>
-      </w:r>
-      <w:r>
-        <w:rPr>
-          <w:rFonts w:cs="B Nazanin" w:hint="cs"/>
-          <w:rtl/>
-          <w:lang w:bidi="fa-IR"/>
-        </w:rPr>
-        <w:t xml:space="preserve">(یک نمونه از این فونت با پشتیبانی از فارسی در پوشه </w:t>
-      </w:r>
-      <w:r>
-        <w:rPr>
-          <w:rFonts w:cs="B Nazanin"/>
-          <w:lang w:bidi="fa-IR"/>
-        </w:rPr>
-        <w:t>resources</w:t>
-      </w:r>
-      <w:r>
-        <w:rPr>
-          <w:rFonts w:cs="B Nazanin"/>
-          <w:lang w:bidi="fa-IR"/>
-        </w:rPr>
-        <w:t>/</w:t>
-      </w:r>
-      <w:r>
-        <w:rPr>
-          <w:rFonts w:cs="B Nazanin"/>
-          <w:lang w:bidi="fa-IR"/>
-        </w:rPr>
-        <w:t>fonts</w:t>
-      </w:r>
-      <w:r>
-        <w:rPr>
-          <w:rFonts w:cs="B Nazanin" w:hint="cs"/>
-          <w:rtl/>
-          <w:lang w:bidi="fa-IR"/>
-        </w:rPr>
-        <w:t xml:space="preserve"> واقع در پوشه سورس برنامه گنجانده شده است)</w:t>
-      </w:r>
-      <w:r>
-        <w:rPr>
-          <w:rFonts w:cs="B Nazanin" w:hint="cs"/>
-          <w:rtl/>
-          <w:lang w:bidi="fa-IR"/>
-        </w:rPr>
-        <w:t xml:space="preserve">. البته این ابزار عدم نیاز به دست کاری دستی فونت ها را صد در صد حل نمی کند و قلم ها پس از تولید بایستی مقداری به اصطلاح </w:t>
-      </w:r>
-      <w:r>
-        <w:rPr>
-          <w:rFonts w:cs="B Nazanin"/>
-          <w:lang w:bidi="fa-IR"/>
-        </w:rPr>
-        <w:t>Fine Tune</w:t>
-      </w:r>
-      <w:r>
-        <w:rPr>
-          <w:rFonts w:cs="B Nazanin" w:hint="cs"/>
-          <w:rtl/>
-          <w:lang w:bidi="fa-IR"/>
-        </w:rPr>
-        <w:t xml:space="preserve"> شوند.</w:t>
-      </w:r>
-      <w:r>
-        <w:rPr>
-          <w:rFonts w:cs="B Nazanin" w:hint="cs"/>
-          <w:rtl/>
-          <w:lang w:bidi="fa-IR"/>
-        </w:rPr>
-        <w:t xml:space="preserve"> شما همچنین می توانید از فونت های معمول </w:t>
-      </w:r>
-      <w:r>
-        <w:rPr>
-          <w:rFonts w:cs="B Nazanin"/>
-          <w:lang w:bidi="fa-IR"/>
-        </w:rPr>
-        <w:t>TTF</w:t>
-      </w:r>
-      <w:r>
-        <w:rPr>
-          <w:rFonts w:cs="B Nazanin" w:hint="cs"/>
-          <w:rtl/>
-          <w:lang w:bidi="fa-IR"/>
-        </w:rPr>
-        <w:t xml:space="preserve"> هم استفاده نمائید، اما با توجه به عدم هم فاصله بودن کاراکترها در این نوع فونت ها</w:t>
-      </w:r>
-      <w:r>
-        <w:rPr>
-          <w:rFonts w:cs="B Nazanin" w:hint="cs"/>
-          <w:rtl/>
-          <w:lang w:bidi="fa-IR"/>
-        </w:rPr>
-        <w:t xml:space="preserve"> بدلیل نیاز به </w:t>
-      </w:r>
-      <w:r>
-        <w:rPr>
-          <w:rFonts w:cs="B Nazanin"/>
-          <w:lang w:bidi="fa-IR"/>
-        </w:rPr>
-        <w:t>Fine Tune</w:t>
-      </w:r>
-      <w:r>
-        <w:rPr>
-          <w:rFonts w:cs="B Nazanin" w:hint="cs"/>
-          <w:rtl/>
-          <w:lang w:bidi="fa-IR"/>
-        </w:rPr>
-        <w:t xml:space="preserve"> دستی بیش از حد</w:t>
+          <w:rFonts w:cs="B Nazanin" w:hint="cs"/>
+          <w:rtl/>
+          <w:lang w:bidi="fa-IR"/>
+        </w:rPr>
+      </w:pPr>
+      <w:r>
+        <w:rPr>
+          <w:rFonts w:cs="B Nazanin" w:hint="cs"/>
+          <w:rtl/>
+          <w:lang w:bidi="fa-IR"/>
+        </w:rPr>
+        <w:t>متاسفانه</w:t>
+      </w:r>
+      <w:r>
+        <w:rPr>
+          <w:rFonts w:cs="B Nazanin" w:hint="cs"/>
+          <w:rtl/>
+          <w:lang w:bidi="fa-IR"/>
+        </w:rPr>
+        <w:t xml:space="preserve"> به دلیل عدم دسترسی به سرویس دهنده </w:t>
+      </w:r>
+      <w:r>
+        <w:rPr>
+          <w:rFonts w:cs="B Nazanin"/>
+          <w:lang w:bidi="fa-IR"/>
+        </w:rPr>
+        <w:t>HDLC</w:t>
+      </w:r>
+      <w:r>
+        <w:rPr>
+          <w:rFonts w:cs="B Nazanin" w:hint="cs"/>
+          <w:rtl/>
+          <w:lang w:bidi="fa-IR"/>
+        </w:rPr>
+        <w:t xml:space="preserve"> امکان تست کامل مودم و ارسال و دریافت اطلاعات برای ما فراهم نشد. اما امکان شماره گیری وجود داشت.</w:t>
       </w:r>
       <w:bookmarkStart w:id="0" w:name="_GoBack"/>
       <w:bookmarkEnd w:id="0"/>
-      <w:r>
-        <w:rPr>
-          <w:rFonts w:cs="B Nazanin" w:hint="cs"/>
-          <w:rtl/>
-          <w:lang w:bidi="fa-IR"/>
-        </w:rPr>
-        <w:t xml:space="preserve"> اصلا توصیه نمی شوند.</w:t>
-      </w:r>
-      <w:r>
-        <w:rPr>
-          <w:rFonts w:cs="B Nazanin" w:hint="cs"/>
-          <w:rtl/>
-          <w:lang w:bidi="fa-IR"/>
-        </w:rPr>
-        <w:t xml:space="preserve"> سپس از سازنده دستگاه درخواست نمودیم تا راه حلی جهت ذخیره کاراکترهای بیش از ۱۲۸ عدد (</w:t>
-      </w:r>
-      <w:r>
-        <w:rPr>
-          <w:rFonts w:cs="B Nazanin"/>
-          <w:lang w:bidi="fa-IR"/>
-        </w:rPr>
-        <w:t>ASCII</w:t>
-      </w:r>
-      <w:r>
-        <w:rPr>
-          <w:rFonts w:cs="B Nazanin" w:hint="cs"/>
-          <w:rtl/>
-          <w:lang w:bidi="fa-IR"/>
-        </w:rPr>
-        <w:t>) ارائه نماید.</w:t>
-      </w:r>
-      <w:r>
-        <w:rPr>
-          <w:rFonts w:cs="B Nazanin" w:hint="cs"/>
-          <w:rtl/>
-          <w:lang w:bidi="fa-IR"/>
-        </w:rPr>
-        <w:t xml:space="preserve"> این تغییرات به خوبی در فایل های به اصطلاح </w:t>
-      </w:r>
-      <w:r>
-        <w:rPr>
-          <w:rFonts w:cs="B Nazanin"/>
-          <w:lang w:bidi="fa-IR"/>
-        </w:rPr>
-        <w:t>Release Note</w:t>
-      </w:r>
-      <w:r>
-        <w:rPr>
-          <w:rFonts w:cs="B Nazanin" w:hint="cs"/>
-          <w:rtl/>
-          <w:lang w:bidi="fa-IR"/>
-        </w:rPr>
-        <w:t xml:space="preserve"> هر آپدیت مستند شده است.</w:t>
-      </w:r>
-      <w:r>
-        <w:rPr>
-          <w:rFonts w:cs="B Nazanin" w:hint="cs"/>
-          <w:rtl/>
-          <w:lang w:bidi="fa-IR"/>
-        </w:rPr>
-        <w:t xml:space="preserve"> نکته قابل توجه استفاده از یک فونت مشترک برای </w:t>
-      </w:r>
-      <w:r>
-        <w:rPr>
-          <w:rFonts w:cs="B Nazanin"/>
-          <w:lang w:bidi="fa-IR"/>
-        </w:rPr>
-        <w:t>Printer</w:t>
-      </w:r>
-      <w:r>
-        <w:rPr>
-          <w:rFonts w:cs="B Nazanin" w:hint="cs"/>
-          <w:rtl/>
-          <w:lang w:bidi="fa-IR"/>
-        </w:rPr>
-        <w:t xml:space="preserve"> و </w:t>
-      </w:r>
-      <w:r>
-        <w:rPr>
-          <w:rFonts w:cs="B Nazanin"/>
-          <w:lang w:bidi="fa-IR"/>
-        </w:rPr>
-        <w:t>LCD</w:t>
-      </w:r>
-      <w:r>
-        <w:rPr>
-          <w:rFonts w:cs="B Nazanin" w:hint="cs"/>
-          <w:rtl/>
-          <w:lang w:bidi="fa-IR"/>
-        </w:rPr>
-        <w:t xml:space="preserve"> پس از ارائه این آپدیت ها می باشد (بر خلاف گذشته که هر ماژول روش ایجاد و استفاده فونت خود را داشت).</w:t>
-      </w:r>
-      <w:r>
-        <w:rPr>
-          <w:rFonts w:cs="B Nazanin" w:hint="cs"/>
-          <w:rtl/>
-          <w:lang w:bidi="fa-IR"/>
-        </w:rPr>
-        <w:t xml:space="preserve"> سپس ابزار مذکور را توسعه داده و ابزار دیگری جهت تولید متن فارسی یونیکد نمایشی تولید نمودیم (توجه! این ابزار ممکن است هنوز مشکلاتی داشته باشد) که به خوبی توانائی تولید متن </w:t>
-      </w:r>
-      <w:r>
-        <w:rPr>
-          <w:rFonts w:cs="B Nazanin"/>
-          <w:lang w:bidi="fa-IR"/>
-        </w:rPr>
-        <w:t>bi-directional</w:t>
-      </w:r>
-      <w:r>
-        <w:rPr>
-          <w:rFonts w:cs="B Nazanin" w:hint="cs"/>
-          <w:rtl/>
-          <w:lang w:bidi="fa-IR"/>
-        </w:rPr>
-        <w:t xml:space="preserve"> فارسی و انگلیسی را دارا می باشد. می توان با استفاده از الگوریتم استفاده شده در این ابزار کد </w:t>
-      </w:r>
-      <w:r>
-        <w:rPr>
-          <w:rFonts w:cs="B Nazanin"/>
-          <w:lang w:bidi="fa-IR"/>
-        </w:rPr>
-        <w:t>C</w:t>
-      </w:r>
-      <w:r>
-        <w:rPr>
-          <w:rFonts w:cs="B Nazanin" w:hint="cs"/>
-          <w:rtl/>
-          <w:lang w:bidi="fa-IR"/>
-        </w:rPr>
-        <w:t xml:space="preserve"> مشابه را جهت استفاده مستقیم در دستگاه تولید نمود.</w:t>
-      </w:r>
     </w:p>
     <w:p>
       <w:pPr>
@@ -7506,6 +7256,344 @@
         <w:jc w:val="both"/>
         <w:rPr>
           <w:rFonts w:cs="B Nazanin"/>
+          <w:b/>
+          <w:bCs/>
+          <w:lang w:bidi="fa-IR"/>
+        </w:rPr>
+      </w:pPr>
+    </w:p>
+    <w:p>
+      <w:pPr>
+        <w:bidi/>
+        <w:spacing w:after="0"/>
+        <w:jc w:val="both"/>
+        <w:rPr>
+          <w:rFonts w:cs="B Nazanin"/>
+          <w:b/>
+          <w:bCs/>
+          <w:rtl/>
+          <w:lang w:bidi="fa-IR"/>
+        </w:rPr>
+      </w:pPr>
+      <w:r>
+        <w:rPr>
+          <w:rFonts w:cs="B Nazanin" w:hint="cs"/>
+          <w:b/>
+          <w:bCs/>
+          <w:rtl/>
+          <w:lang w:bidi="fa-IR"/>
+        </w:rPr>
+        <w:t>حل مشکل فارسی سازی</w:t>
+      </w:r>
+    </w:p>
+    <w:p>
+      <w:pPr>
+        <w:bidi/>
+        <w:spacing w:after="0"/>
+        <w:jc w:val="both"/>
+        <w:rPr>
+          <w:rFonts w:cs="B Nazanin"/>
+          <w:rtl/>
+          <w:lang w:bidi="fa-IR"/>
+        </w:rPr>
+      </w:pPr>
+      <w:r>
+        <w:rPr>
+          <w:rFonts w:cs="B Nazanin" w:hint="cs"/>
+          <w:rtl/>
+          <w:lang w:bidi="fa-IR"/>
+        </w:rPr>
+        <w:t>جهت رفع این مشکل با سازنده دستگاه تماس حاصل نمودیم.</w:t>
+      </w:r>
+      <w:r>
+        <w:rPr>
+          <w:rFonts w:cs="B Nazanin" w:hint="cs"/>
+          <w:rtl/>
+          <w:lang w:bidi="fa-IR"/>
+        </w:rPr>
+        <w:t xml:space="preserve"> با توجه به عدم ارائه راه حل مناسبی توسط سازنده، خودمان دست به کار شده و ابزاری جهت تبدیل فونت های </w:t>
+      </w:r>
+      <w:r>
+        <w:rPr>
+          <w:rFonts w:cs="B Nazanin"/>
+          <w:lang w:bidi="fa-IR"/>
+        </w:rPr>
+        <w:t>Mono-spaced TrueType</w:t>
+      </w:r>
+      <w:r>
+        <w:rPr>
+          <w:rFonts w:cs="B Nazanin" w:hint="cs"/>
+          <w:rtl/>
+          <w:lang w:bidi="fa-IR"/>
+        </w:rPr>
+        <w:t xml:space="preserve"> به </w:t>
+      </w:r>
+      <w:r>
+        <w:rPr>
+          <w:rFonts w:cs="B Nazanin"/>
+          <w:lang w:bidi="fa-IR"/>
+        </w:rPr>
+        <w:t>C-Bitmap</w:t>
+      </w:r>
+      <w:r>
+        <w:rPr>
+          <w:rFonts w:cs="B Nazanin" w:hint="cs"/>
+          <w:rtl/>
+          <w:lang w:bidi="fa-IR"/>
+        </w:rPr>
+        <w:t xml:space="preserve"> طراحی نمودیم</w:t>
+      </w:r>
+      <w:r>
+        <w:rPr>
+          <w:rFonts w:cs="B Nazanin"/>
+          <w:lang w:bidi="fa-IR"/>
+        </w:rPr>
+        <w:t xml:space="preserve"> </w:t>
+      </w:r>
+      <w:r>
+        <w:rPr>
+          <w:rFonts w:cs="B Nazanin" w:hint="cs"/>
+          <w:rtl/>
+          <w:lang w:bidi="fa-IR"/>
+        </w:rPr>
+        <w:t xml:space="preserve">(یک نمونه از این فونت با پشتیبانی از فارسی در پوشه </w:t>
+      </w:r>
+      <w:r>
+        <w:rPr>
+          <w:rFonts w:cs="B Nazanin"/>
+          <w:lang w:bidi="fa-IR"/>
+        </w:rPr>
+        <w:t>resources</w:t>
+      </w:r>
+      <w:r>
+        <w:rPr>
+          <w:rFonts w:cs="B Nazanin"/>
+          <w:lang w:bidi="fa-IR"/>
+        </w:rPr>
+        <w:t>/</w:t>
+      </w:r>
+      <w:r>
+        <w:rPr>
+          <w:rFonts w:cs="B Nazanin"/>
+          <w:lang w:bidi="fa-IR"/>
+        </w:rPr>
+        <w:t>fonts</w:t>
+      </w:r>
+      <w:r>
+        <w:rPr>
+          <w:rFonts w:cs="B Nazanin" w:hint="cs"/>
+          <w:rtl/>
+          <w:lang w:bidi="fa-IR"/>
+        </w:rPr>
+        <w:t xml:space="preserve"> واقع در پوشه سورس برنامه گنجانده شده است)</w:t>
+      </w:r>
+      <w:r>
+        <w:rPr>
+          <w:rFonts w:cs="B Nazanin" w:hint="cs"/>
+          <w:rtl/>
+          <w:lang w:bidi="fa-IR"/>
+        </w:rPr>
+        <w:t xml:space="preserve">. البته این ابزار عدم نیاز به دست کاری دستی فونت ها را صد در صد حل نمی کند و قلم ها پس از تولید بایستی مقداری به اصطلاح </w:t>
+      </w:r>
+      <w:r>
+        <w:rPr>
+          <w:rFonts w:cs="B Nazanin"/>
+          <w:lang w:bidi="fa-IR"/>
+        </w:rPr>
+        <w:t>Fine Tune</w:t>
+      </w:r>
+      <w:r>
+        <w:rPr>
+          <w:rFonts w:cs="B Nazanin" w:hint="cs"/>
+          <w:rtl/>
+          <w:lang w:bidi="fa-IR"/>
+        </w:rPr>
+        <w:t xml:space="preserve"> شوند.</w:t>
+      </w:r>
+      <w:r>
+        <w:rPr>
+          <w:rFonts w:cs="B Nazanin" w:hint="cs"/>
+          <w:rtl/>
+          <w:lang w:bidi="fa-IR"/>
+        </w:rPr>
+        <w:t xml:space="preserve"> شما همچنین می توانید از فونت های معمول </w:t>
+      </w:r>
+      <w:r>
+        <w:rPr>
+          <w:rFonts w:cs="B Nazanin"/>
+          <w:lang w:bidi="fa-IR"/>
+        </w:rPr>
+        <w:t>TTF</w:t>
+      </w:r>
+      <w:r>
+        <w:rPr>
+          <w:rFonts w:cs="B Nazanin" w:hint="cs"/>
+          <w:rtl/>
+          <w:lang w:bidi="fa-IR"/>
+        </w:rPr>
+        <w:t xml:space="preserve"> هم استفاده نمائید، اما با توجه به عدم هم فاصله بودن کاراکترها در این نوع فونت ها</w:t>
+      </w:r>
+      <w:r>
+        <w:rPr>
+          <w:rFonts w:cs="B Nazanin" w:hint="cs"/>
+          <w:rtl/>
+          <w:lang w:bidi="fa-IR"/>
+        </w:rPr>
+        <w:t xml:space="preserve"> بدلیل نیاز به </w:t>
+      </w:r>
+      <w:r>
+        <w:rPr>
+          <w:rFonts w:cs="B Nazanin"/>
+          <w:lang w:bidi="fa-IR"/>
+        </w:rPr>
+        <w:t>Fine Tune</w:t>
+      </w:r>
+      <w:r>
+        <w:rPr>
+          <w:rFonts w:cs="B Nazanin" w:hint="cs"/>
+          <w:rtl/>
+          <w:lang w:bidi="fa-IR"/>
+        </w:rPr>
+        <w:t xml:space="preserve"> دستی بیش از حد</w:t>
+      </w:r>
+      <w:r>
+        <w:rPr>
+          <w:rFonts w:cs="B Nazanin" w:hint="cs"/>
+          <w:rtl/>
+          <w:lang w:bidi="fa-IR"/>
+        </w:rPr>
+        <w:t xml:space="preserve"> اصلا توصیه نمی شوند.</w:t>
+      </w:r>
+      <w:r>
+        <w:rPr>
+          <w:rFonts w:cs="B Nazanin" w:hint="cs"/>
+          <w:rtl/>
+          <w:lang w:bidi="fa-IR"/>
+        </w:rPr>
+        <w:t xml:space="preserve"> سپس از سازنده دستگاه درخواست نمودیم تا راه حلی جهت ذخیره کاراکترهای بیش از ۱۲۸ عدد (</w:t>
+      </w:r>
+      <w:r>
+        <w:rPr>
+          <w:rFonts w:cs="B Nazanin"/>
+          <w:lang w:bidi="fa-IR"/>
+        </w:rPr>
+        <w:t>ASCII</w:t>
+      </w:r>
+      <w:r>
+        <w:rPr>
+          <w:rFonts w:cs="B Nazanin" w:hint="cs"/>
+          <w:rtl/>
+          <w:lang w:bidi="fa-IR"/>
+        </w:rPr>
+        <w:t>) ارائه نماید.</w:t>
+      </w:r>
+      <w:r>
+        <w:rPr>
+          <w:rFonts w:cs="B Nazanin" w:hint="cs"/>
+          <w:rtl/>
+          <w:lang w:bidi="fa-IR"/>
+        </w:rPr>
+        <w:t xml:space="preserve"> این تغییرات به خوبی در فایل های به اصطلاح </w:t>
+      </w:r>
+      <w:r>
+        <w:rPr>
+          <w:rFonts w:cs="B Nazanin"/>
+          <w:lang w:bidi="fa-IR"/>
+        </w:rPr>
+        <w:t>Release Note</w:t>
+      </w:r>
+      <w:r>
+        <w:rPr>
+          <w:rFonts w:cs="B Nazanin" w:hint="cs"/>
+          <w:rtl/>
+          <w:lang w:bidi="fa-IR"/>
+        </w:rPr>
+        <w:t xml:space="preserve"> هر آپدیت مستند شده است.</w:t>
+      </w:r>
+      <w:r>
+        <w:rPr>
+          <w:rFonts w:cs="B Nazanin" w:hint="cs"/>
+          <w:rtl/>
+          <w:lang w:bidi="fa-IR"/>
+        </w:rPr>
+        <w:t xml:space="preserve"> نکته قابل توجه استفاده از یک فونت مشترک برای </w:t>
+      </w:r>
+      <w:r>
+        <w:rPr>
+          <w:rFonts w:cs="B Nazanin"/>
+          <w:lang w:bidi="fa-IR"/>
+        </w:rPr>
+        <w:t>Printer</w:t>
+      </w:r>
+      <w:r>
+        <w:rPr>
+          <w:rFonts w:cs="B Nazanin" w:hint="cs"/>
+          <w:rtl/>
+          <w:lang w:bidi="fa-IR"/>
+        </w:rPr>
+        <w:t xml:space="preserve"> و </w:t>
+      </w:r>
+      <w:r>
+        <w:rPr>
+          <w:rFonts w:cs="B Nazanin"/>
+          <w:lang w:bidi="fa-IR"/>
+        </w:rPr>
+        <w:t>LCD</w:t>
+      </w:r>
+      <w:r>
+        <w:rPr>
+          <w:rFonts w:cs="B Nazanin" w:hint="cs"/>
+          <w:rtl/>
+          <w:lang w:bidi="fa-IR"/>
+        </w:rPr>
+        <w:t xml:space="preserve"> پس از ارائه این آپدیت ها می باشد (بر خلاف گذشته که هر ماژول روش ایجاد و استفاده فونت خود را داشت).</w:t>
+      </w:r>
+      <w:r>
+        <w:rPr>
+          <w:rFonts w:cs="B Nazanin" w:hint="cs"/>
+          <w:rtl/>
+          <w:lang w:bidi="fa-IR"/>
+        </w:rPr>
+        <w:t xml:space="preserve"> سپس ابزار مذکور را توسعه داده و ابزار دیگری جهت تولید متن فارسی یونیکد نمایشی تولید نمودیم (توجه! این ابزار ممکن است هنوز مشکلاتی داشته باشد) که به خوبی توانائی تولید متن </w:t>
+      </w:r>
+      <w:r>
+        <w:rPr>
+          <w:rFonts w:cs="B Nazanin"/>
+          <w:lang w:bidi="fa-IR"/>
+        </w:rPr>
+        <w:t>bi-directional</w:t>
+      </w:r>
+      <w:r>
+        <w:rPr>
+          <w:rFonts w:cs="B Nazanin" w:hint="cs"/>
+          <w:rtl/>
+          <w:lang w:bidi="fa-IR"/>
+        </w:rPr>
+        <w:t xml:space="preserve"> فارسی و انگلیسی را دارا می باشد. می توان با استفاده از الگوریتم استفاده شده در این ابزار کد </w:t>
+      </w:r>
+      <w:r>
+        <w:rPr>
+          <w:rFonts w:cs="B Nazanin"/>
+          <w:lang w:bidi="fa-IR"/>
+        </w:rPr>
+        <w:t>C</w:t>
+      </w:r>
+      <w:r>
+        <w:rPr>
+          <w:rFonts w:cs="B Nazanin" w:hint="cs"/>
+          <w:rtl/>
+          <w:lang w:bidi="fa-IR"/>
+        </w:rPr>
+        <w:t xml:space="preserve"> مشابه را جهت استفاده مستقیم در دستگاه تولید نمود.</w:t>
+      </w:r>
+    </w:p>
+    <w:p>
+      <w:pPr>
+        <w:bidi/>
+        <w:spacing w:after="0"/>
+        <w:jc w:val="both"/>
+        <w:rPr>
+          <w:rFonts w:cs="B Nazanin"/>
           <w:rtl/>
           <w:lang w:bidi="fa-IR"/>
         </w:rPr>
@@ -7614,6 +7702,7 @@
           <w:rFonts w:cs="B Nazanin"/>
           <w:lang w:bidi="fa-IR"/>
         </w:rPr>
+        <w:lastRenderedPageBreak/>
         <w:t>Magick++ (</w:t>
       </w:r>
       <w:r>
@@ -7710,7 +7799,6 @@
           <w:rFonts w:cs="B Nazanin"/>
           <w:lang w:bidi="fa-IR"/>
         </w:rPr>
-        <w:lastRenderedPageBreak/>
         <w:t>libpng</w:t>
       </w:r>
     </w:p>
@@ -8525,6 +8613,7 @@
           <w:rtl/>
           <w:lang w:bidi="fa-IR"/>
         </w:rPr>
+        <w:lastRenderedPageBreak/>
         <w:t xml:space="preserve">کد موجود در هر دو تابع ذکر شده بسیار شبیه به یکدیگر می باشد. ابتدا پوشه ای در مسیر </w:t>
       </w:r>
       <w:r>
@@ -8608,16 +8697,7 @@
           <w:rtl/>
           <w:lang w:bidi="fa-IR"/>
         </w:rPr>
-        <w:t xml:space="preserve"> به سایز مقصد فونت مورد نظر، اقدام به خواندن تک </w:t>
-      </w:r>
-      <w:r>
-        <w:rPr>
-          <w:rFonts w:cs="B Nazanin" w:hint="cs"/>
-          <w:rtl/>
-          <w:lang w:bidi="fa-IR"/>
-        </w:rPr>
-        <w:lastRenderedPageBreak/>
-        <w:t xml:space="preserve">تک نقاط تصویر نموده، سپس با توجه به مستندات </w:t>
+        <w:t xml:space="preserve"> به سایز مقصد فونت مورد نظر، اقدام به خواندن تک تک نقاط تصویر نموده، سپس با توجه به مستندات </w:t>
       </w:r>
       <w:r>
         <w:rPr>

</xml_diff>